<commit_message>
updated readme and restructured
</commit_message>
<xml_diff>
--- a/docs/Hawkes-process modeling for Self-Exciting Market Dynamics Study.docx
+++ b/docs/Hawkes-process modeling for Self-Exciting Market Dynamics Study.docx
@@ -440,7 +440,7 @@
           <w:r>
             <w:fldChar w:fldCharType="separate"/>
           </w:r>
-          <w:hyperlink w:anchor="_Toc216287069" w:history="1">
+          <w:hyperlink w:anchor="_Toc216289287" w:history="1">
             <w:r>
               <w:rPr>
                 <w:rStyle w:val="Hyperlink"/>
@@ -468,7 +468,7 @@
                 <w:noProof/>
                 <w:webHidden/>
               </w:rPr>
-              <w:instrText xml:space="preserve"> PAGEREF _Toc216287069 \h </w:instrText>
+              <w:instrText xml:space="preserve"> PAGEREF _Toc216289287 \h </w:instrText>
             </w:r>
             <w:r>
               <w:rPr>
@@ -513,7 +513,7 @@
               <w:lang w:val="en-IN" w:eastAsia="en-IN"/>
             </w:rPr>
           </w:pPr>
-          <w:hyperlink w:anchor="_Toc216287070" w:history="1">
+          <w:hyperlink w:anchor="_Toc216289288" w:history="1">
             <w:r>
               <w:rPr>
                 <w:rStyle w:val="Hyperlink"/>
@@ -542,7 +542,7 @@
                 <w:noProof/>
                 <w:webHidden/>
               </w:rPr>
-              <w:instrText xml:space="preserve"> PAGEREF _Toc216287070 \h </w:instrText>
+              <w:instrText xml:space="preserve"> PAGEREF _Toc216289288 \h </w:instrText>
             </w:r>
             <w:r>
               <w:rPr>
@@ -587,7 +587,7 @@
               <w:lang w:val="en-IN" w:eastAsia="en-IN"/>
             </w:rPr>
           </w:pPr>
-          <w:hyperlink w:anchor="_Toc216287071" w:history="1">
+          <w:hyperlink w:anchor="_Toc216289289" w:history="1">
             <w:r>
               <w:rPr>
                 <w:rStyle w:val="Hyperlink"/>
@@ -616,7 +616,7 @@
                 <w:noProof/>
                 <w:webHidden/>
               </w:rPr>
-              <w:instrText xml:space="preserve"> PAGEREF _Toc216287071 \h </w:instrText>
+              <w:instrText xml:space="preserve"> PAGEREF _Toc216289289 \h </w:instrText>
             </w:r>
             <w:r>
               <w:rPr>
@@ -661,7 +661,7 @@
               <w:lang w:val="en-IN" w:eastAsia="en-IN"/>
             </w:rPr>
           </w:pPr>
-          <w:hyperlink w:anchor="_Toc216287072" w:history="1">
+          <w:hyperlink w:anchor="_Toc216289290" w:history="1">
             <w:r>
               <w:rPr>
                 <w:rStyle w:val="Hyperlink"/>
@@ -689,7 +689,7 @@
                 <w:noProof/>
                 <w:webHidden/>
               </w:rPr>
-              <w:instrText xml:space="preserve"> PAGEREF _Toc216287072 \h </w:instrText>
+              <w:instrText xml:space="preserve"> PAGEREF _Toc216289290 \h </w:instrText>
             </w:r>
             <w:r>
               <w:rPr>
@@ -734,7 +734,7 @@
               <w:lang w:val="en-IN" w:eastAsia="en-IN"/>
             </w:rPr>
           </w:pPr>
-          <w:hyperlink w:anchor="_Toc216287073" w:history="1">
+          <w:hyperlink w:anchor="_Toc216289291" w:history="1">
             <w:r>
               <w:rPr>
                 <w:rStyle w:val="Hyperlink"/>
@@ -763,7 +763,7 @@
                 <w:noProof/>
                 <w:webHidden/>
               </w:rPr>
-              <w:instrText xml:space="preserve"> PAGEREF _Toc216287073 \h </w:instrText>
+              <w:instrText xml:space="preserve"> PAGEREF _Toc216289291 \h </w:instrText>
             </w:r>
             <w:r>
               <w:rPr>
@@ -808,7 +808,7 @@
               <w:lang w:val="en-IN" w:eastAsia="en-IN"/>
             </w:rPr>
           </w:pPr>
-          <w:hyperlink w:anchor="_Toc216287074" w:history="1">
+          <w:hyperlink w:anchor="_Toc216289292" w:history="1">
             <w:r>
               <w:rPr>
                 <w:rStyle w:val="Hyperlink"/>
@@ -837,7 +837,7 @@
                 <w:noProof/>
                 <w:webHidden/>
               </w:rPr>
-              <w:instrText xml:space="preserve"> PAGEREF _Toc216287074 \h </w:instrText>
+              <w:instrText xml:space="preserve"> PAGEREF _Toc216289292 \h </w:instrText>
             </w:r>
             <w:r>
               <w:rPr>
@@ -882,7 +882,7 @@
               <w:lang w:val="en-IN" w:eastAsia="en-IN"/>
             </w:rPr>
           </w:pPr>
-          <w:hyperlink w:anchor="_Toc216287075" w:history="1">
+          <w:hyperlink w:anchor="_Toc216289293" w:history="1">
             <w:r>
               <w:rPr>
                 <w:rStyle w:val="Hyperlink"/>
@@ -911,7 +911,7 @@
                 <w:noProof/>
                 <w:webHidden/>
               </w:rPr>
-              <w:instrText xml:space="preserve"> PAGEREF _Toc216287075 \h </w:instrText>
+              <w:instrText xml:space="preserve"> PAGEREF _Toc216289293 \h </w:instrText>
             </w:r>
             <w:r>
               <w:rPr>
@@ -931,7 +931,7 @@
                 <w:noProof/>
                 <w:webHidden/>
               </w:rPr>
-              <w:t>5</w:t>
+              <w:t>4</w:t>
             </w:r>
             <w:r>
               <w:rPr>
@@ -956,7 +956,7 @@
               <w:lang w:val="en-IN" w:eastAsia="en-IN"/>
             </w:rPr>
           </w:pPr>
-          <w:hyperlink w:anchor="_Toc216287076" w:history="1">
+          <w:hyperlink w:anchor="_Toc216289294" w:history="1">
             <w:r>
               <w:rPr>
                 <w:rStyle w:val="Hyperlink"/>
@@ -985,7 +985,7 @@
                 <w:noProof/>
                 <w:webHidden/>
               </w:rPr>
-              <w:instrText xml:space="preserve"> PAGEREF _Toc216287076 \h </w:instrText>
+              <w:instrText xml:space="preserve"> PAGEREF _Toc216289294 \h </w:instrText>
             </w:r>
             <w:r>
               <w:rPr>
@@ -1030,7 +1030,7 @@
               <w:lang w:val="en-IN" w:eastAsia="en-IN"/>
             </w:rPr>
           </w:pPr>
-          <w:hyperlink w:anchor="_Toc216287077" w:history="1">
+          <w:hyperlink w:anchor="_Toc216289295" w:history="1">
             <w:r>
               <w:rPr>
                 <w:rStyle w:val="Hyperlink"/>
@@ -1059,7 +1059,7 @@
                 <w:noProof/>
                 <w:webHidden/>
               </w:rPr>
-              <w:instrText xml:space="preserve"> PAGEREF _Toc216287077 \h </w:instrText>
+              <w:instrText xml:space="preserve"> PAGEREF _Toc216289295 \h </w:instrText>
             </w:r>
             <w:r>
               <w:rPr>
@@ -1104,7 +1104,7 @@
               <w:lang w:val="en-IN" w:eastAsia="en-IN"/>
             </w:rPr>
           </w:pPr>
-          <w:hyperlink w:anchor="_Toc216287078" w:history="1">
+          <w:hyperlink w:anchor="_Toc216289296" w:history="1">
             <w:r>
               <w:rPr>
                 <w:rStyle w:val="Hyperlink"/>
@@ -1133,7 +1133,7 @@
                 <w:noProof/>
                 <w:webHidden/>
               </w:rPr>
-              <w:instrText xml:space="preserve"> PAGEREF _Toc216287078 \h </w:instrText>
+              <w:instrText xml:space="preserve"> PAGEREF _Toc216289296 \h </w:instrText>
             </w:r>
             <w:r>
               <w:rPr>
@@ -1178,7 +1178,7 @@
               <w:lang w:val="en-IN" w:eastAsia="en-IN"/>
             </w:rPr>
           </w:pPr>
-          <w:hyperlink w:anchor="_Toc216287079" w:history="1">
+          <w:hyperlink w:anchor="_Toc216289297" w:history="1">
             <w:r>
               <w:rPr>
                 <w:rStyle w:val="Hyperlink"/>
@@ -1207,7 +1207,7 @@
                 <w:noProof/>
                 <w:webHidden/>
               </w:rPr>
-              <w:instrText xml:space="preserve"> PAGEREF _Toc216287079 \h </w:instrText>
+              <w:instrText xml:space="preserve"> PAGEREF _Toc216289297 \h </w:instrText>
             </w:r>
             <w:r>
               <w:rPr>
@@ -1252,7 +1252,7 @@
               <w:lang w:val="en-IN" w:eastAsia="en-IN"/>
             </w:rPr>
           </w:pPr>
-          <w:hyperlink w:anchor="_Toc216287080" w:history="1">
+          <w:hyperlink w:anchor="_Toc216289298" w:history="1">
             <w:r>
               <w:rPr>
                 <w:rStyle w:val="Hyperlink"/>
@@ -1281,7 +1281,7 @@
                 <w:noProof/>
                 <w:webHidden/>
               </w:rPr>
-              <w:instrText xml:space="preserve"> PAGEREF _Toc216287080 \h </w:instrText>
+              <w:instrText xml:space="preserve"> PAGEREF _Toc216289298 \h </w:instrText>
             </w:r>
             <w:r>
               <w:rPr>
@@ -1301,7 +1301,7 @@
                 <w:noProof/>
                 <w:webHidden/>
               </w:rPr>
-              <w:t>6</w:t>
+              <w:t>5</w:t>
             </w:r>
             <w:r>
               <w:rPr>
@@ -1326,7 +1326,7 @@
               <w:lang w:val="en-IN" w:eastAsia="en-IN"/>
             </w:rPr>
           </w:pPr>
-          <w:hyperlink w:anchor="_Toc216287081" w:history="1">
+          <w:hyperlink w:anchor="_Toc216289299" w:history="1">
             <w:r>
               <w:rPr>
                 <w:rStyle w:val="Hyperlink"/>
@@ -1354,7 +1354,7 @@
                 <w:noProof/>
                 <w:webHidden/>
               </w:rPr>
-              <w:instrText xml:space="preserve"> PAGEREF _Toc216287081 \h </w:instrText>
+              <w:instrText xml:space="preserve"> PAGEREF _Toc216289299 \h </w:instrText>
             </w:r>
             <w:r>
               <w:rPr>
@@ -1399,7 +1399,7 @@
               <w:lang w:val="en-IN" w:eastAsia="en-IN"/>
             </w:rPr>
           </w:pPr>
-          <w:hyperlink w:anchor="_Toc216287082" w:history="1">
+          <w:hyperlink w:anchor="_Toc216289300" w:history="1">
             <w:r>
               <w:rPr>
                 <w:rStyle w:val="Hyperlink"/>
@@ -1426,7 +1426,7 @@
                 <w:noProof/>
                 <w:webHidden/>
               </w:rPr>
-              <w:instrText xml:space="preserve"> PAGEREF _Toc216287082 \h </w:instrText>
+              <w:instrText xml:space="preserve"> PAGEREF _Toc216289300 \h </w:instrText>
             </w:r>
             <w:r>
               <w:rPr>
@@ -1471,7 +1471,7 @@
               <w:lang w:val="en-IN" w:eastAsia="en-IN"/>
             </w:rPr>
           </w:pPr>
-          <w:hyperlink w:anchor="_Toc216287083" w:history="1">
+          <w:hyperlink w:anchor="_Toc216289301" w:history="1">
             <w:r>
               <w:rPr>
                 <w:rStyle w:val="Hyperlink"/>
@@ -1499,7 +1499,7 @@
                 <w:noProof/>
                 <w:webHidden/>
               </w:rPr>
-              <w:instrText xml:space="preserve"> PAGEREF _Toc216287083 \h </w:instrText>
+              <w:instrText xml:space="preserve"> PAGEREF _Toc216289301 \h </w:instrText>
             </w:r>
             <w:r>
               <w:rPr>
@@ -1544,7 +1544,7 @@
               <w:lang w:val="en-IN" w:eastAsia="en-IN"/>
             </w:rPr>
           </w:pPr>
-          <w:hyperlink w:anchor="_Toc216287084" w:history="1">
+          <w:hyperlink w:anchor="_Toc216289302" w:history="1">
             <w:r>
               <w:rPr>
                 <w:rStyle w:val="Hyperlink"/>
@@ -1572,7 +1572,7 @@
                 <w:noProof/>
                 <w:webHidden/>
               </w:rPr>
-              <w:instrText xml:space="preserve"> PAGEREF _Toc216287084 \h </w:instrText>
+              <w:instrText xml:space="preserve"> PAGEREF _Toc216289302 \h </w:instrText>
             </w:r>
             <w:r>
               <w:rPr>
@@ -1592,7 +1592,7 @@
                 <w:noProof/>
                 <w:webHidden/>
               </w:rPr>
-              <w:t>7</w:t>
+              <w:t>6</w:t>
             </w:r>
             <w:r>
               <w:rPr>
@@ -1617,7 +1617,7 @@
               <w:lang w:val="en-IN" w:eastAsia="en-IN"/>
             </w:rPr>
           </w:pPr>
-          <w:hyperlink w:anchor="_Toc216287085" w:history="1">
+          <w:hyperlink w:anchor="_Toc216289303" w:history="1">
             <w:r>
               <w:rPr>
                 <w:rStyle w:val="Hyperlink"/>
@@ -1644,7 +1644,7 @@
                 <w:noProof/>
                 <w:webHidden/>
               </w:rPr>
-              <w:instrText xml:space="preserve"> PAGEREF _Toc216287085 \h </w:instrText>
+              <w:instrText xml:space="preserve"> PAGEREF _Toc216289303 \h </w:instrText>
             </w:r>
             <w:r>
               <w:rPr>
@@ -1689,7 +1689,7 @@
               <w:lang w:val="en-IN" w:eastAsia="en-IN"/>
             </w:rPr>
           </w:pPr>
-          <w:hyperlink w:anchor="_Toc216287086" w:history="1">
+          <w:hyperlink w:anchor="_Toc216289304" w:history="1">
             <w:r>
               <w:rPr>
                 <w:rStyle w:val="Hyperlink"/>
@@ -1716,7 +1716,7 @@
                 <w:noProof/>
                 <w:webHidden/>
               </w:rPr>
-              <w:instrText xml:space="preserve"> PAGEREF _Toc216287086 \h </w:instrText>
+              <w:instrText xml:space="preserve"> PAGEREF _Toc216289304 \h </w:instrText>
             </w:r>
             <w:r>
               <w:rPr>
@@ -1736,7 +1736,7 @@
                 <w:noProof/>
                 <w:webHidden/>
               </w:rPr>
-              <w:t>8</w:t>
+              <w:t>7</w:t>
             </w:r>
             <w:r>
               <w:rPr>
@@ -1761,7 +1761,7 @@
               <w:lang w:val="en-IN" w:eastAsia="en-IN"/>
             </w:rPr>
           </w:pPr>
-          <w:hyperlink w:anchor="_Toc216287087" w:history="1">
+          <w:hyperlink w:anchor="_Toc216289305" w:history="1">
             <w:r>
               <w:rPr>
                 <w:rStyle w:val="Hyperlink"/>
@@ -1788,7 +1788,7 @@
                 <w:noProof/>
                 <w:webHidden/>
               </w:rPr>
-              <w:instrText xml:space="preserve"> PAGEREF _Toc216287087 \h </w:instrText>
+              <w:instrText xml:space="preserve"> PAGEREF _Toc216289305 \h </w:instrText>
             </w:r>
             <w:r>
               <w:rPr>
@@ -1833,7 +1833,7 @@
               <w:lang w:val="en-IN" w:eastAsia="en-IN"/>
             </w:rPr>
           </w:pPr>
-          <w:hyperlink w:anchor="_Toc216287088" w:history="1">
+          <w:hyperlink w:anchor="_Toc216289306" w:history="1">
             <w:r>
               <w:rPr>
                 <w:rStyle w:val="Hyperlink"/>
@@ -1860,7 +1860,7 @@
                 <w:noProof/>
                 <w:webHidden/>
               </w:rPr>
-              <w:instrText xml:space="preserve"> PAGEREF _Toc216287088 \h </w:instrText>
+              <w:instrText xml:space="preserve"> PAGEREF _Toc216289306 \h </w:instrText>
             </w:r>
             <w:r>
               <w:rPr>
@@ -1905,7 +1905,7 @@
               <w:lang w:val="en-IN" w:eastAsia="en-IN"/>
             </w:rPr>
           </w:pPr>
-          <w:hyperlink w:anchor="_Toc216287089" w:history="1">
+          <w:hyperlink w:anchor="_Toc216289307" w:history="1">
             <w:r>
               <w:rPr>
                 <w:rStyle w:val="Hyperlink"/>
@@ -1933,7 +1933,7 @@
                 <w:noProof/>
                 <w:webHidden/>
               </w:rPr>
-              <w:instrText xml:space="preserve"> PAGEREF _Toc216287089 \h </w:instrText>
+              <w:instrText xml:space="preserve"> PAGEREF _Toc216289307 \h </w:instrText>
             </w:r>
             <w:r>
               <w:rPr>
@@ -1978,7 +1978,7 @@
               <w:lang w:val="en-IN" w:eastAsia="en-IN"/>
             </w:rPr>
           </w:pPr>
-          <w:hyperlink w:anchor="_Toc216287090" w:history="1">
+          <w:hyperlink w:anchor="_Toc216289308" w:history="1">
             <w:r>
               <w:rPr>
                 <w:rStyle w:val="Hyperlink"/>
@@ -2006,7 +2006,7 @@
                 <w:noProof/>
                 <w:webHidden/>
               </w:rPr>
-              <w:instrText xml:space="preserve"> PAGEREF _Toc216287090 \h </w:instrText>
+              <w:instrText xml:space="preserve"> PAGEREF _Toc216289308 \h </w:instrText>
             </w:r>
             <w:r>
               <w:rPr>
@@ -2051,7 +2051,7 @@
               <w:lang w:val="en-IN" w:eastAsia="en-IN"/>
             </w:rPr>
           </w:pPr>
-          <w:hyperlink w:anchor="_Toc216287091" w:history="1">
+          <w:hyperlink w:anchor="_Toc216289309" w:history="1">
             <w:r>
               <w:rPr>
                 <w:rStyle w:val="Hyperlink"/>
@@ -2079,7 +2079,7 @@
                 <w:noProof/>
                 <w:webHidden/>
               </w:rPr>
-              <w:instrText xml:space="preserve"> PAGEREF _Toc216287091 \h </w:instrText>
+              <w:instrText xml:space="preserve"> PAGEREF _Toc216289309 \h </w:instrText>
             </w:r>
             <w:r>
               <w:rPr>
@@ -2124,7 +2124,7 @@
               <w:lang w:val="en-IN" w:eastAsia="en-IN"/>
             </w:rPr>
           </w:pPr>
-          <w:hyperlink w:anchor="_Toc216287092" w:history="1">
+          <w:hyperlink w:anchor="_Toc216289310" w:history="1">
             <w:r>
               <w:rPr>
                 <w:rStyle w:val="Hyperlink"/>
@@ -2151,7 +2151,7 @@
                 <w:noProof/>
                 <w:webHidden/>
               </w:rPr>
-              <w:instrText xml:space="preserve"> PAGEREF _Toc216287092 \h </w:instrText>
+              <w:instrText xml:space="preserve"> PAGEREF _Toc216289310 \h </w:instrText>
             </w:r>
             <w:r>
               <w:rPr>
@@ -2196,7 +2196,7 @@
               <w:lang w:val="en-IN" w:eastAsia="en-IN"/>
             </w:rPr>
           </w:pPr>
-          <w:hyperlink w:anchor="_Toc216287093" w:history="1">
+          <w:hyperlink w:anchor="_Toc216289311" w:history="1">
             <w:r>
               <w:rPr>
                 <w:rStyle w:val="Hyperlink"/>
@@ -2223,7 +2223,7 @@
                 <w:noProof/>
                 <w:webHidden/>
               </w:rPr>
-              <w:instrText xml:space="preserve"> PAGEREF _Toc216287093 \h </w:instrText>
+              <w:instrText xml:space="preserve"> PAGEREF _Toc216289311 \h </w:instrText>
             </w:r>
             <w:r>
               <w:rPr>
@@ -2268,7 +2268,7 @@
               <w:lang w:val="en-IN" w:eastAsia="en-IN"/>
             </w:rPr>
           </w:pPr>
-          <w:hyperlink w:anchor="_Toc216287094" w:history="1">
+          <w:hyperlink w:anchor="_Toc216289312" w:history="1">
             <w:r>
               <w:rPr>
                 <w:rStyle w:val="Hyperlink"/>
@@ -2295,7 +2295,7 @@
                 <w:noProof/>
                 <w:webHidden/>
               </w:rPr>
-              <w:instrText xml:space="preserve"> PAGEREF _Toc216287094 \h </w:instrText>
+              <w:instrText xml:space="preserve"> PAGEREF _Toc216289312 \h </w:instrText>
             </w:r>
             <w:r>
               <w:rPr>
@@ -2340,7 +2340,7 @@
               <w:lang w:val="en-IN" w:eastAsia="en-IN"/>
             </w:rPr>
           </w:pPr>
-          <w:hyperlink w:anchor="_Toc216287095" w:history="1">
+          <w:hyperlink w:anchor="_Toc216289313" w:history="1">
             <w:r>
               <w:rPr>
                 <w:rStyle w:val="Hyperlink"/>
@@ -2367,7 +2367,7 @@
                 <w:noProof/>
                 <w:webHidden/>
               </w:rPr>
-              <w:instrText xml:space="preserve"> PAGEREF _Toc216287095 \h </w:instrText>
+              <w:instrText xml:space="preserve"> PAGEREF _Toc216289313 \h </w:instrText>
             </w:r>
             <w:r>
               <w:rPr>
@@ -2427,8 +2427,6 @@
       </w:pPr>
     </w:p>
     <w:p/>
-    <w:p/>
-    <w:p/>
     <w:p>
       <w:pPr>
         <w:pStyle w:val="Heading1"/>
@@ -2436,11 +2434,12 @@
           <w:rFonts w:cs="Times New Roman"/>
         </w:rPr>
       </w:pPr>
-      <w:bookmarkStart w:id="0" w:name="_Toc216287069"/>
-      <w:r>
-        <w:rPr>
-          <w:rFonts w:cs="Times New Roman"/>
-        </w:rPr>
+      <w:bookmarkStart w:id="0" w:name="_Toc216289287"/>
+      <w:r>
+        <w:rPr>
+          <w:rFonts w:cs="Times New Roman"/>
+        </w:rPr>
+        <w:lastRenderedPageBreak/>
         <w:t>Executive Summary</w:t>
       </w:r>
       <w:bookmarkEnd w:id="0"/>
@@ -2803,7 +2802,7 @@
           <w:lang w:val="en-IN"/>
         </w:rPr>
       </w:pPr>
-      <w:bookmarkStart w:id="1" w:name="_Toc216287070"/>
+      <w:bookmarkStart w:id="1" w:name="_Toc216289288"/>
       <w:r>
         <w:rPr>
           <w:rFonts w:cs="Times New Roman"/>
@@ -2821,7 +2820,7 @@
           <w:lang w:val="en-IN"/>
         </w:rPr>
       </w:pPr>
-      <w:bookmarkStart w:id="2" w:name="_Toc216287071"/>
+      <w:bookmarkStart w:id="2" w:name="_Toc216289289"/>
       <w:r>
         <w:rPr>
           <w:rFonts w:cs="Times New Roman"/>
@@ -2919,7 +2918,7 @@
           <w:rFonts w:cs="Times New Roman"/>
         </w:rPr>
       </w:pPr>
-      <w:bookmarkStart w:id="3" w:name="_Toc216287072"/>
+      <w:bookmarkStart w:id="3" w:name="_Toc216289290"/>
       <w:r>
         <w:rPr>
           <w:rFonts w:cs="Times New Roman"/>
@@ -3159,7 +3158,6 @@
             <w:rPr>
               <w:rFonts w:ascii="Cambria Math" w:eastAsiaTheme="minorEastAsia" w:hAnsi="Cambria Math" w:cs="Times New Roman"/>
             </w:rPr>
-            <w:lastRenderedPageBreak/>
             <m:t>λ</m:t>
           </m:r>
           <m:d>
@@ -3344,6 +3342,7 @@
           <w:bCs/>
           <w:lang w:val="en-IN"/>
         </w:rPr>
+        <w:lastRenderedPageBreak/>
         <w:t>Exogenous Intensity (</w:t>
       </w:r>
       <m:oMath>
@@ -3548,7 +3547,7 @@
           <w:lang w:val="en-IN"/>
         </w:rPr>
       </w:pPr>
-      <w:bookmarkStart w:id="4" w:name="_Toc216287073"/>
+      <w:bookmarkStart w:id="4" w:name="_Toc216289291"/>
       <w:r>
         <w:rPr>
           <w:rFonts w:eastAsiaTheme="minorEastAsia" w:cs="Times New Roman"/>
@@ -3759,7 +3758,7 @@
           <w:lang w:val="en-IN"/>
         </w:rPr>
       </w:pPr>
-      <w:bookmarkStart w:id="5" w:name="_Toc216287074"/>
+      <w:bookmarkStart w:id="5" w:name="_Toc216289292"/>
       <w:r>
         <w:rPr>
           <w:rFonts w:cs="Times New Roman"/>
@@ -4019,7 +4018,7 @@
           <w:lang w:val="en-IN"/>
         </w:rPr>
       </w:pPr>
-      <w:bookmarkStart w:id="6" w:name="_Toc216287075"/>
+      <w:bookmarkStart w:id="6" w:name="_Toc216289293"/>
       <w:r>
         <w:rPr>
           <w:rFonts w:cs="Times New Roman"/>
@@ -4203,7 +4202,6 @@
           <w:bCs/>
           <w:lang w:val="en-IN"/>
         </w:rPr>
-        <w:lastRenderedPageBreak/>
         <w:t>Quantify Endogeneity:</w:t>
       </w:r>
       <w:r>
@@ -4348,6 +4346,7 @@
           <w:bCs/>
           <w:lang w:val="en-IN"/>
         </w:rPr>
+        <w:lastRenderedPageBreak/>
         <w:t>Compare Model Specifications:</w:t>
       </w:r>
       <w:r>
@@ -4623,7 +4622,7 @@
           <w:lang w:val="en-IN"/>
         </w:rPr>
       </w:pPr>
-      <w:bookmarkStart w:id="7" w:name="_Toc216287076"/>
+      <w:bookmarkStart w:id="7" w:name="_Toc216289294"/>
       <w:r>
         <w:rPr>
           <w:rFonts w:cs="Times New Roman"/>
@@ -4670,7 +4669,7 @@
           <w:lang w:val="en-IN"/>
         </w:rPr>
       </w:pPr>
-      <w:bookmarkStart w:id="8" w:name="_Toc216287077"/>
+      <w:bookmarkStart w:id="8" w:name="_Toc216289295"/>
       <w:r>
         <w:rPr>
           <w:rFonts w:cs="Times New Roman"/>
@@ -4743,7 +4742,7 @@
           <w:lang w:val="en-IN"/>
         </w:rPr>
       </w:pPr>
-      <w:bookmarkStart w:id="9" w:name="_Toc216287078"/>
+      <w:bookmarkStart w:id="9" w:name="_Toc216289296"/>
       <w:r>
         <w:rPr>
           <w:rFonts w:cs="Times New Roman"/>
@@ -4864,7 +4863,7 @@
           <w:lang w:val="en-IN"/>
         </w:rPr>
       </w:pPr>
-      <w:bookmarkStart w:id="10" w:name="_Toc216287079"/>
+      <w:bookmarkStart w:id="10" w:name="_Toc216289297"/>
       <w:r>
         <w:rPr>
           <w:rFonts w:cs="Times New Roman"/>
@@ -4971,7 +4970,7 @@
           <w:lang w:val="en-IN"/>
         </w:rPr>
       </w:pPr>
-      <w:bookmarkStart w:id="11" w:name="_Toc216287080"/>
+      <w:bookmarkStart w:id="11" w:name="_Toc216289298"/>
       <w:r>
         <w:rPr>
           <w:rFonts w:cs="Times New Roman"/>
@@ -5109,612 +5108,612 @@
           <w:rFonts w:cs="Times New Roman"/>
           <w:lang w:val="en-IN"/>
         </w:rPr>
+        <w:t xml:space="preserve">Series: </w:t>
+      </w:r>
+      <w:r>
+        <w:rPr>
+          <w:rFonts w:cs="Times New Roman"/>
+          <w:lang w:val="en-IN"/>
+        </w:rPr>
+        <w:t>‘</w:t>
+      </w:r>
+      <w:r>
+        <w:rPr>
+          <w:rFonts w:cs="Times New Roman"/>
+          <w:lang w:val="en-IN"/>
+        </w:rPr>
+        <w:t>EQ’</w:t>
+      </w:r>
+    </w:p>
+    <w:p>
+      <w:pPr>
+        <w:rPr>
+          <w:rFonts w:cs="Times New Roman"/>
+          <w:lang w:val="en-IN"/>
+        </w:rPr>
+      </w:pPr>
+      <w:r>
+        <w:rPr>
+          <w:rFonts w:cs="Times New Roman"/>
+          <w:lang w:val="en-IN"/>
+        </w:rPr>
+        <w:t>For each day, the raw fixed-width files were parsed into structured CSV formats. The schemas</w:t>
+      </w:r>
+      <w:r>
+        <w:rPr>
+          <w:rFonts w:cs="Times New Roman"/>
+          <w:lang w:val="en-IN"/>
+        </w:rPr>
+        <w:t xml:space="preserve"> </w:t>
+      </w:r>
+      <w:r>
+        <w:rPr>
+          <w:rFonts w:cs="Times New Roman"/>
+          <w:lang w:val="en-IN"/>
+        </w:rPr>
+        <w:t>extracted are as follows:</w:t>
+      </w:r>
+    </w:p>
+    <w:p>
+      <w:pPr>
+        <w:rPr>
+          <w:rFonts w:cs="Times New Roman"/>
+          <w:lang w:val="en-IN"/>
+        </w:rPr>
+      </w:pPr>
+      <w:r>
+        <w:rPr>
+          <w:rFonts w:cs="Times New Roman"/>
+          <w:lang w:val="en-IN"/>
+        </w:rPr>
         <w:lastRenderedPageBreak/>
-        <w:t xml:space="preserve">Series: </w:t>
-      </w:r>
-      <w:r>
-        <w:rPr>
-          <w:rFonts w:cs="Times New Roman"/>
-          <w:lang w:val="en-IN"/>
-        </w:rPr>
-        <w:t>‘</w:t>
-      </w:r>
-      <w:r>
-        <w:rPr>
-          <w:rFonts w:cs="Times New Roman"/>
-          <w:lang w:val="en-IN"/>
-        </w:rPr>
-        <w:t>EQ’</w:t>
-      </w:r>
-    </w:p>
-    <w:p>
-      <w:pPr>
-        <w:rPr>
-          <w:rFonts w:cs="Times New Roman"/>
-          <w:lang w:val="en-IN"/>
-        </w:rPr>
-      </w:pPr>
-      <w:r>
-        <w:rPr>
-          <w:rFonts w:cs="Times New Roman"/>
-          <w:lang w:val="en-IN"/>
-        </w:rPr>
-        <w:t>For each day, the raw fixed-width files were parsed into structured CSV formats. The schemas</w:t>
-      </w:r>
-      <w:r>
-        <w:rPr>
-          <w:rFonts w:cs="Times New Roman"/>
-          <w:lang w:val="en-IN"/>
+        <w:t>Order Data Fields: record</w:t>
+      </w:r>
+      <w:r>
+        <w:rPr>
+          <w:rFonts w:cs="Times New Roman"/>
+          <w:lang w:val="en-IN"/>
+        </w:rPr>
+        <w:t>_</w:t>
+      </w:r>
+      <w:r>
+        <w:rPr>
+          <w:rFonts w:cs="Times New Roman"/>
+          <w:lang w:val="en-IN"/>
+        </w:rPr>
+        <w:t>type, segment, order</w:t>
+      </w:r>
+      <w:r>
+        <w:rPr>
+          <w:rFonts w:cs="Times New Roman"/>
+          <w:lang w:val="en-IN"/>
+        </w:rPr>
+        <w:t>_</w:t>
+      </w:r>
+      <w:r>
+        <w:rPr>
+          <w:rFonts w:cs="Times New Roman"/>
+          <w:lang w:val="en-IN"/>
+        </w:rPr>
+        <w:t>number, timestamp, side, activity</w:t>
+      </w:r>
+      <w:r>
+        <w:rPr>
+          <w:rFonts w:cs="Times New Roman"/>
+          <w:lang w:val="en-IN"/>
+        </w:rPr>
+        <w:t>_</w:t>
+      </w:r>
+      <w:r>
+        <w:rPr>
+          <w:rFonts w:cs="Times New Roman"/>
+          <w:lang w:val="en-IN"/>
+        </w:rPr>
+        <w:t>type (ENTRY/MODIFY/CANCEL), symbol, series, volume, limit</w:t>
+      </w:r>
+      <w:r>
+        <w:rPr>
+          <w:rFonts w:cs="Times New Roman"/>
+          <w:lang w:val="en-IN"/>
+        </w:rPr>
+        <w:t>_</w:t>
+      </w:r>
+      <w:r>
+        <w:rPr>
+          <w:rFonts w:cs="Times New Roman"/>
+          <w:lang w:val="en-IN"/>
+        </w:rPr>
+        <w:t>price, trigger</w:t>
+      </w:r>
+      <w:r>
+        <w:rPr>
+          <w:rFonts w:cs="Times New Roman"/>
+          <w:lang w:val="en-IN"/>
+        </w:rPr>
+        <w:t>_</w:t>
+      </w:r>
+      <w:r>
+        <w:rPr>
+          <w:rFonts w:cs="Times New Roman"/>
+          <w:lang w:val="en-IN"/>
+        </w:rPr>
+        <w:t>price, algo</w:t>
+      </w:r>
+      <w:r>
+        <w:rPr>
+          <w:rFonts w:cs="Times New Roman"/>
+          <w:lang w:val="en-IN"/>
+        </w:rPr>
+        <w:t>_</w:t>
+      </w:r>
+      <w:r>
+        <w:rPr>
+          <w:rFonts w:cs="Times New Roman"/>
+          <w:lang w:val="en-IN"/>
+        </w:rPr>
+        <w:t>indicator,</w:t>
+      </w:r>
+      <w:r>
+        <w:rPr>
+          <w:rFonts w:cs="Times New Roman"/>
+          <w:lang w:val="en-IN"/>
+        </w:rPr>
+        <w:t xml:space="preserve"> c</w:t>
+      </w:r>
+      <w:r>
+        <w:rPr>
+          <w:rFonts w:cs="Times New Roman"/>
+          <w:lang w:val="en-IN"/>
+        </w:rPr>
+        <w:t>lient</w:t>
+      </w:r>
+      <w:r>
+        <w:rPr>
+          <w:rFonts w:cs="Times New Roman"/>
+          <w:lang w:val="en-IN"/>
+        </w:rPr>
+        <w:t>_t</w:t>
+      </w:r>
+      <w:r>
+        <w:rPr>
+          <w:rFonts w:cs="Times New Roman"/>
+          <w:lang w:val="en-IN"/>
+        </w:rPr>
+        <w:t>ype.</w:t>
+      </w:r>
+    </w:p>
+    <w:p>
+      <w:pPr>
+        <w:rPr>
+          <w:rFonts w:cs="Times New Roman"/>
+          <w:lang w:val="en-IN"/>
+        </w:rPr>
+      </w:pPr>
+      <w:r>
+        <w:rPr>
+          <w:rFonts w:cs="Times New Roman"/>
+          <w:lang w:val="en-IN"/>
+        </w:rPr>
+        <w:t>Trade Data Fields: trade_number, timestamp, trade_price, volume, buy_order</w:t>
+      </w:r>
+      <w:r>
+        <w:rPr>
+          <w:rFonts w:cs="Times New Roman"/>
+          <w:lang w:val="en-IN"/>
+        </w:rPr>
+        <w:t>_</w:t>
+      </w:r>
+      <w:r>
+        <w:rPr>
+          <w:rFonts w:cs="Times New Roman"/>
+          <w:lang w:val="en-IN"/>
+        </w:rPr>
+        <w:t>number, sell_order</w:t>
+      </w:r>
+      <w:r>
+        <w:rPr>
+          <w:rFonts w:cs="Times New Roman"/>
+          <w:lang w:val="en-IN"/>
+        </w:rPr>
+        <w:t>_</w:t>
+      </w:r>
+      <w:r>
+        <w:rPr>
+          <w:rFonts w:cs="Times New Roman"/>
+          <w:lang w:val="en-IN"/>
+        </w:rPr>
+        <w:t>number, buy_algo, sell_algo</w:t>
+      </w:r>
+    </w:p>
+    <w:p>
+      <w:pPr>
+        <w:pStyle w:val="Heading3"/>
+        <w:rPr>
+          <w:rFonts w:cs="Times New Roman"/>
+        </w:rPr>
+      </w:pPr>
+      <w:bookmarkStart w:id="12" w:name="_Toc216289299"/>
+      <w:r>
+        <w:rPr>
+          <w:rFonts w:cs="Times New Roman"/>
+        </w:rPr>
+        <w:t>Aggressor Classification</w:t>
+      </w:r>
+      <w:bookmarkEnd w:id="12"/>
+      <w:r>
+        <w:rPr>
+          <w:rFonts w:cs="Times New Roman"/>
         </w:rPr>
         <w:t xml:space="preserve"> </w:t>
       </w:r>
-      <w:r>
-        <w:rPr>
-          <w:rFonts w:cs="Times New Roman"/>
-          <w:lang w:val="en-IN"/>
-        </w:rPr>
-        <w:t>extracted are as follows:</w:t>
-      </w:r>
-    </w:p>
-    <w:p>
-      <w:pPr>
-        <w:rPr>
-          <w:rFonts w:cs="Times New Roman"/>
-          <w:lang w:val="en-IN"/>
-        </w:rPr>
-      </w:pPr>
-      <w:r>
-        <w:rPr>
-          <w:rFonts w:cs="Times New Roman"/>
-          <w:lang w:val="en-IN"/>
-        </w:rPr>
-        <w:t>Order Data Fields: record</w:t>
-      </w:r>
-      <w:r>
-        <w:rPr>
-          <w:rFonts w:cs="Times New Roman"/>
-          <w:lang w:val="en-IN"/>
-        </w:rPr>
-        <w:t>_</w:t>
-      </w:r>
-      <w:r>
-        <w:rPr>
-          <w:rFonts w:cs="Times New Roman"/>
-          <w:lang w:val="en-IN"/>
-        </w:rPr>
-        <w:t>type, segment, order</w:t>
-      </w:r>
-      <w:r>
-        <w:rPr>
-          <w:rFonts w:cs="Times New Roman"/>
-          <w:lang w:val="en-IN"/>
-        </w:rPr>
-        <w:t>_</w:t>
-      </w:r>
-      <w:r>
-        <w:rPr>
-          <w:rFonts w:cs="Times New Roman"/>
-          <w:lang w:val="en-IN"/>
-        </w:rPr>
-        <w:t>number, timestamp, side, activity</w:t>
-      </w:r>
-      <w:r>
-        <w:rPr>
-          <w:rFonts w:cs="Times New Roman"/>
-          <w:lang w:val="en-IN"/>
-        </w:rPr>
-        <w:t>_</w:t>
-      </w:r>
-      <w:r>
-        <w:rPr>
-          <w:rFonts w:cs="Times New Roman"/>
-          <w:lang w:val="en-IN"/>
-        </w:rPr>
-        <w:t>type (ENTRY/MODIFY/CANCEL), symbol, series, volume, limit</w:t>
-      </w:r>
-      <w:r>
-        <w:rPr>
-          <w:rFonts w:cs="Times New Roman"/>
-          <w:lang w:val="en-IN"/>
-        </w:rPr>
-        <w:t>_</w:t>
-      </w:r>
-      <w:r>
-        <w:rPr>
-          <w:rFonts w:cs="Times New Roman"/>
-          <w:lang w:val="en-IN"/>
-        </w:rPr>
-        <w:t>price, trigger</w:t>
-      </w:r>
-      <w:r>
-        <w:rPr>
-          <w:rFonts w:cs="Times New Roman"/>
-          <w:lang w:val="en-IN"/>
-        </w:rPr>
-        <w:t>_</w:t>
-      </w:r>
-      <w:r>
-        <w:rPr>
-          <w:rFonts w:cs="Times New Roman"/>
-          <w:lang w:val="en-IN"/>
-        </w:rPr>
-        <w:t>price, algo</w:t>
-      </w:r>
-      <w:r>
-        <w:rPr>
-          <w:rFonts w:cs="Times New Roman"/>
-          <w:lang w:val="en-IN"/>
-        </w:rPr>
-        <w:t>_</w:t>
-      </w:r>
-      <w:r>
-        <w:rPr>
-          <w:rFonts w:cs="Times New Roman"/>
-          <w:lang w:val="en-IN"/>
-        </w:rPr>
-        <w:t>indicator,</w:t>
-      </w:r>
-      <w:r>
-        <w:rPr>
-          <w:rFonts w:cs="Times New Roman"/>
-          <w:lang w:val="en-IN"/>
-        </w:rPr>
-        <w:t xml:space="preserve"> c</w:t>
-      </w:r>
-      <w:r>
-        <w:rPr>
-          <w:rFonts w:cs="Times New Roman"/>
-          <w:lang w:val="en-IN"/>
-        </w:rPr>
-        <w:t>lient</w:t>
-      </w:r>
-      <w:r>
-        <w:rPr>
-          <w:rFonts w:cs="Times New Roman"/>
-          <w:lang w:val="en-IN"/>
-        </w:rPr>
-        <w:t>_t</w:t>
-      </w:r>
-      <w:r>
-        <w:rPr>
-          <w:rFonts w:cs="Times New Roman"/>
-          <w:lang w:val="en-IN"/>
-        </w:rPr>
-        <w:t>ype.</w:t>
-      </w:r>
-    </w:p>
-    <w:p>
-      <w:pPr>
-        <w:rPr>
-          <w:rFonts w:cs="Times New Roman"/>
-          <w:lang w:val="en-IN"/>
-        </w:rPr>
-      </w:pPr>
-      <w:r>
-        <w:rPr>
-          <w:rFonts w:cs="Times New Roman"/>
-          <w:lang w:val="en-IN"/>
-        </w:rPr>
-        <w:t>Trade Data Fields: trade_number, timestamp, trade_price, volume, buy_order</w:t>
-      </w:r>
-      <w:r>
-        <w:rPr>
-          <w:rFonts w:cs="Times New Roman"/>
-          <w:lang w:val="en-IN"/>
-        </w:rPr>
-        <w:t>_</w:t>
-      </w:r>
-      <w:r>
-        <w:rPr>
-          <w:rFonts w:cs="Times New Roman"/>
-          <w:lang w:val="en-IN"/>
-        </w:rPr>
-        <w:t>number, sell_order</w:t>
-      </w:r>
-      <w:r>
-        <w:rPr>
-          <w:rFonts w:cs="Times New Roman"/>
-          <w:lang w:val="en-IN"/>
-        </w:rPr>
-        <w:t>_</w:t>
-      </w:r>
-      <w:r>
-        <w:rPr>
-          <w:rFonts w:cs="Times New Roman"/>
-          <w:lang w:val="en-IN"/>
-        </w:rPr>
-        <w:t>number, buy_algo, sell_algo</w:t>
+    </w:p>
+    <w:p>
+      <w:pPr>
+        <w:rPr>
+          <w:rFonts w:cs="Times New Roman"/>
+        </w:rPr>
+      </w:pPr>
+      <w:r>
+        <w:rPr>
+          <w:rFonts w:cs="Times New Roman"/>
+        </w:rPr>
+        <w:t xml:space="preserve">A critical step in OFI modeling is identifying the </w:t>
+      </w:r>
+      <w:r>
+        <w:rPr>
+          <w:rFonts w:cs="Times New Roman"/>
+        </w:rPr>
+        <w:t>“</w:t>
+      </w:r>
+      <w:r>
+        <w:rPr>
+          <w:rFonts w:cs="Times New Roman"/>
+        </w:rPr>
+        <w:t>aggressor”</w:t>
+      </w:r>
+      <w:r>
+        <w:rPr>
+          <w:rFonts w:cs="Times New Roman"/>
+        </w:rPr>
+        <w:t xml:space="preserve">, </w:t>
+      </w:r>
+      <w:r>
+        <w:rPr>
+          <w:rFonts w:cs="Times New Roman"/>
+        </w:rPr>
+        <w:t>the side (buy or sell) that initiated</w:t>
+      </w:r>
+      <w:r>
+        <w:rPr>
+          <w:rFonts w:cs="Times New Roman"/>
+        </w:rPr>
+        <w:t xml:space="preserve"> </w:t>
+      </w:r>
+      <w:r>
+        <w:rPr>
+          <w:rFonts w:cs="Times New Roman"/>
+        </w:rPr>
+        <w:t>the</w:t>
+      </w:r>
+      <w:r>
+        <w:rPr>
+          <w:rFonts w:cs="Times New Roman"/>
+        </w:rPr>
+        <w:t xml:space="preserve"> </w:t>
+      </w:r>
+      <w:r>
+        <w:rPr>
+          <w:rFonts w:cs="Times New Roman"/>
+        </w:rPr>
+        <w:t>trade by crossing the spread. Since the raw trade data does not explicitly flag the aggressor, it was</w:t>
+      </w:r>
+      <w:r>
+        <w:rPr>
+          <w:rFonts w:cs="Times New Roman"/>
+        </w:rPr>
+        <w:t xml:space="preserve"> </w:t>
+      </w:r>
+      <w:r>
+        <w:rPr>
+          <w:rFonts w:cs="Times New Roman"/>
+        </w:rPr>
+        <w:t>derived by reconstructing the order matching timeline.</w:t>
+      </w:r>
+      <w:r>
+        <w:rPr>
+          <w:rFonts w:cs="Times New Roman"/>
+        </w:rPr>
+        <w:t xml:space="preserve"> </w:t>
+      </w:r>
+      <w:r>
+        <w:rPr>
+          <w:rFonts w:cs="Times New Roman"/>
+        </w:rPr>
+        <w:t>For every trade, the corresponding buy order number and sell order number were mapped to their</w:t>
+      </w:r>
+      <w:r>
+        <w:rPr>
+          <w:rFonts w:cs="Times New Roman"/>
+        </w:rPr>
+        <w:t xml:space="preserve"> </w:t>
+      </w:r>
+      <w:r>
+        <w:rPr>
+          <w:rFonts w:cs="Times New Roman"/>
+        </w:rPr>
+        <w:t>original timestamp from the Order Data.</w:t>
+      </w:r>
+    </w:p>
+    <w:p>
+      <w:pPr>
+        <w:rPr>
+          <w:rFonts w:cs="Times New Roman"/>
+        </w:rPr>
+      </w:pPr>
+      <w:r>
+        <w:rPr>
+          <w:rFonts w:cs="Times New Roman"/>
+        </w:rPr>
+        <w:t>Let T</w:t>
+      </w:r>
+      <w:r>
+        <w:rPr>
+          <w:rFonts w:cs="Times New Roman"/>
+          <w:vertAlign w:val="subscript"/>
+        </w:rPr>
+        <w:t>buy</w:t>
+      </w:r>
+      <w:r>
+        <w:rPr>
+          <w:rFonts w:cs="Times New Roman"/>
+        </w:rPr>
+        <w:t xml:space="preserve"> be the entry timestamp of the buy order and T</w:t>
+      </w:r>
+      <w:r>
+        <w:rPr>
+          <w:rFonts w:cs="Times New Roman"/>
+          <w:vertAlign w:val="subscript"/>
+        </w:rPr>
+        <w:t>sell</w:t>
+      </w:r>
+      <w:r>
+        <w:rPr>
+          <w:rFonts w:cs="Times New Roman"/>
+        </w:rPr>
+        <w:t xml:space="preserve"> be the entry timestamp of the sell order.</w:t>
+      </w:r>
+      <w:r>
+        <w:rPr>
+          <w:rFonts w:cs="Times New Roman"/>
+        </w:rPr>
+        <w:t xml:space="preserve"> </w:t>
+      </w:r>
+      <w:r>
+        <w:rPr>
+          <w:rFonts w:cs="Times New Roman"/>
+        </w:rPr>
+        <w:t>The aggressor side ϵ is determined as:</w:t>
+      </w:r>
+    </w:p>
+    <w:p>
+      <w:pPr>
+        <w:jc w:val="center"/>
+        <w:rPr>
+          <w:rFonts w:cs="Times New Roman"/>
+        </w:rPr>
+      </w:pPr>
+      <w:r>
+        <w:rPr>
+          <w:rFonts w:cs="Times New Roman"/>
+        </w:rPr>
+        <w:t>ϵ =</w:t>
+      </w:r>
+      <w:r>
+        <w:rPr>
+          <w:rFonts w:cs="Times New Roman"/>
+        </w:rPr>
+        <w:t xml:space="preserve"> </w:t>
+      </w:r>
+      <w:r>
+        <w:rPr>
+          <w:rFonts w:cs="Times New Roman"/>
+        </w:rPr>
+        <w:t>{</w:t>
+      </w:r>
+      <w:r>
+        <w:rPr>
+          <w:rFonts w:cs="Times New Roman"/>
+        </w:rPr>
+        <w:t xml:space="preserve">+1 (Buyer Initiated) if </w:t>
+      </w:r>
+      <w:r>
+        <w:rPr>
+          <w:rFonts w:cs="Times New Roman"/>
+        </w:rPr>
+        <w:t>(</w:t>
+      </w:r>
+      <w:r>
+        <w:rPr>
+          <w:rFonts w:cs="Times New Roman"/>
+        </w:rPr>
+        <w:t>T</w:t>
+      </w:r>
+      <w:r>
+        <w:rPr>
+          <w:rFonts w:cs="Times New Roman"/>
+          <w:vertAlign w:val="subscript"/>
+        </w:rPr>
+        <w:t>buy</w:t>
+      </w:r>
+      <w:r>
+        <w:rPr>
+          <w:rFonts w:cs="Times New Roman"/>
+        </w:rPr>
+        <w:t xml:space="preserve"> &gt; T</w:t>
+      </w:r>
+      <w:r>
+        <w:rPr>
+          <w:rFonts w:cs="Times New Roman"/>
+          <w:vertAlign w:val="subscript"/>
+        </w:rPr>
+        <w:t>sell</w:t>
+      </w:r>
+      <w:r>
+        <w:rPr>
+          <w:rFonts w:cs="Times New Roman"/>
+        </w:rPr>
+        <w:t>)</w:t>
+      </w:r>
+    </w:p>
+    <w:p>
+      <w:pPr>
+        <w:jc w:val="center"/>
+        <w:rPr>
+          <w:rFonts w:cs="Times New Roman"/>
+        </w:rPr>
+      </w:pPr>
+      <w:r>
+        <w:rPr>
+          <w:rFonts w:cs="Times New Roman"/>
+        </w:rPr>
+        <w:t xml:space="preserve">        </w:t>
+      </w:r>
+      <w:r>
+        <w:rPr>
+          <w:rFonts w:cs="Times New Roman"/>
+        </w:rPr>
+        <w:t xml:space="preserve">−1 (Seller Initiated) if </w:t>
+      </w:r>
+      <w:r>
+        <w:rPr>
+          <w:rFonts w:cs="Times New Roman"/>
+        </w:rPr>
+        <w:t>(</w:t>
+      </w:r>
+      <w:r>
+        <w:rPr>
+          <w:rFonts w:cs="Times New Roman"/>
+        </w:rPr>
+        <w:t>T</w:t>
+      </w:r>
+      <w:r>
+        <w:rPr>
+          <w:rFonts w:cs="Times New Roman"/>
+          <w:vertAlign w:val="subscript"/>
+        </w:rPr>
+        <w:t>sell</w:t>
+      </w:r>
+      <w:r>
+        <w:rPr>
+          <w:rFonts w:cs="Times New Roman"/>
+        </w:rPr>
+        <w:t xml:space="preserve"> &gt; T</w:t>
+      </w:r>
+      <w:r>
+        <w:rPr>
+          <w:rFonts w:cs="Times New Roman"/>
+          <w:vertAlign w:val="subscript"/>
+        </w:rPr>
+        <w:t>buy</w:t>
+      </w:r>
+      <w:r>
+        <w:rPr>
+          <w:rFonts w:cs="Times New Roman"/>
+        </w:rPr>
+        <w:t>)</w:t>
+      </w:r>
+    </w:p>
+    <w:p>
+      <w:pPr>
+        <w:rPr>
+          <w:rFonts w:cs="Times New Roman"/>
+        </w:rPr>
+      </w:pPr>
+      <w:r>
+        <w:rPr>
+          <w:rFonts w:cs="Times New Roman"/>
+        </w:rPr>
+        <w:t>Logic: In a Price-Time priority matching engine (like NSE), the passive order must already be resting</w:t>
+      </w:r>
+      <w:r>
+        <w:rPr>
+          <w:rFonts w:cs="Times New Roman"/>
+        </w:rPr>
+        <w:t xml:space="preserve"> </w:t>
+      </w:r>
+      <w:r>
+        <w:rPr>
+          <w:rFonts w:cs="Times New Roman"/>
+        </w:rPr>
+        <w:t>in the book. The active order (aggressor) arrives later and matches immediately. Thus, the order with</w:t>
+      </w:r>
+      <w:r>
+        <w:rPr>
+          <w:rFonts w:cs="Times New Roman"/>
+        </w:rPr>
+        <w:t xml:space="preserve"> </w:t>
+      </w:r>
+      <w:r>
+        <w:rPr>
+          <w:rFonts w:cs="Times New Roman"/>
+        </w:rPr>
+        <w:t>the later entry timestamp is the aggressor.</w:t>
+      </w:r>
+    </w:p>
+    <w:p>
+      <w:pPr>
+        <w:rPr>
+          <w:rFonts w:cs="Times New Roman"/>
+        </w:rPr>
+      </w:pPr>
+      <w:r>
+        <w:rPr>
+          <w:rFonts w:cs="Times New Roman"/>
+        </w:rPr>
+        <w:t>Edge Cases:</w:t>
+      </w:r>
+      <w:r>
+        <w:rPr>
+          <w:rFonts w:cs="Times New Roman"/>
+        </w:rPr>
+        <w:t xml:space="preserve"> </w:t>
+      </w:r>
+      <w:r>
+        <w:rPr>
+          <w:rFonts w:cs="Times New Roman"/>
+        </w:rPr>
+        <w:t>If the sell order was missing from the records (e.g., IOC or market order nuances), the buy order</w:t>
+      </w:r>
+      <w:r>
+        <w:rPr>
+          <w:rFonts w:cs="Times New Roman"/>
+        </w:rPr>
+        <w:t xml:space="preserve"> </w:t>
+      </w:r>
+      <w:r>
+        <w:rPr>
+          <w:rFonts w:cs="Times New Roman"/>
+        </w:rPr>
+        <w:t>was assumed successfully resting, implying the missing sell order was the aggressor (ϵ = −1)</w:t>
+      </w:r>
+      <w:r>
+        <w:rPr>
+          <w:rFonts w:cs="Times New Roman"/>
+        </w:rPr>
+        <w:t xml:space="preserve">. </w:t>
+      </w:r>
+      <w:r>
+        <w:rPr>
+          <w:rFonts w:cs="Times New Roman"/>
+        </w:rPr>
+        <w:t>Conversely, if the buy order was missing, the trade was classified as Buyer Initiated (ϵ = +1)</w:t>
       </w:r>
     </w:p>
     <w:p>
       <w:pPr>
         <w:pStyle w:val="Heading3"/>
-        <w:rPr>
-          <w:rFonts w:cs="Times New Roman"/>
-        </w:rPr>
-      </w:pPr>
-      <w:bookmarkStart w:id="12" w:name="_Toc216287081"/>
-      <w:r>
-        <w:rPr>
-          <w:rFonts w:cs="Times New Roman"/>
-        </w:rPr>
-        <w:t>Aggressor Classification</w:t>
-      </w:r>
-      <w:bookmarkEnd w:id="12"/>
-      <w:r>
-        <w:rPr>
-          <w:rFonts w:cs="Times New Roman"/>
-        </w:rPr>
-        <w:t xml:space="preserve"> </w:t>
-      </w:r>
-    </w:p>
-    <w:p>
-      <w:pPr>
-        <w:rPr>
-          <w:rFonts w:cs="Times New Roman"/>
-        </w:rPr>
-      </w:pPr>
-      <w:r>
-        <w:rPr>
-          <w:rFonts w:cs="Times New Roman"/>
-        </w:rPr>
-        <w:t xml:space="preserve">A critical step in OFI modeling is identifying the </w:t>
-      </w:r>
-      <w:r>
-        <w:rPr>
-          <w:rFonts w:cs="Times New Roman"/>
-        </w:rPr>
-        <w:t>“</w:t>
-      </w:r>
-      <w:r>
-        <w:rPr>
-          <w:rFonts w:cs="Times New Roman"/>
-        </w:rPr>
-        <w:t>aggressor”</w:t>
-      </w:r>
-      <w:r>
-        <w:rPr>
-          <w:rFonts w:cs="Times New Roman"/>
-        </w:rPr>
-        <w:t xml:space="preserve">, </w:t>
-      </w:r>
-      <w:r>
-        <w:rPr>
-          <w:rFonts w:cs="Times New Roman"/>
-        </w:rPr>
-        <w:t>the side (buy or sell) that initiated</w:t>
-      </w:r>
-      <w:r>
-        <w:rPr>
-          <w:rFonts w:cs="Times New Roman"/>
-        </w:rPr>
-        <w:t xml:space="preserve"> </w:t>
-      </w:r>
-      <w:r>
-        <w:rPr>
-          <w:rFonts w:cs="Times New Roman"/>
-        </w:rPr>
-        <w:t>the</w:t>
-      </w:r>
-      <w:r>
-        <w:rPr>
-          <w:rFonts w:cs="Times New Roman"/>
-        </w:rPr>
-        <w:t xml:space="preserve"> </w:t>
-      </w:r>
-      <w:r>
-        <w:rPr>
-          <w:rFonts w:cs="Times New Roman"/>
-        </w:rPr>
-        <w:t>trade by crossing the spread. Since the raw trade data does not explicitly flag the aggressor, it was</w:t>
-      </w:r>
-      <w:r>
-        <w:rPr>
-          <w:rFonts w:cs="Times New Roman"/>
-        </w:rPr>
-        <w:t xml:space="preserve"> </w:t>
-      </w:r>
-      <w:r>
-        <w:rPr>
-          <w:rFonts w:cs="Times New Roman"/>
-        </w:rPr>
-        <w:t>derived by reconstructing the order matching timeline.</w:t>
-      </w:r>
-      <w:r>
-        <w:rPr>
-          <w:rFonts w:cs="Times New Roman"/>
-        </w:rPr>
-        <w:t xml:space="preserve"> </w:t>
-      </w:r>
-      <w:r>
-        <w:rPr>
-          <w:rFonts w:cs="Times New Roman"/>
-        </w:rPr>
-        <w:t>For every trade, the corresponding buy order number and sell order number were mapped to their</w:t>
-      </w:r>
-      <w:r>
-        <w:rPr>
-          <w:rFonts w:cs="Times New Roman"/>
-        </w:rPr>
-        <w:t xml:space="preserve"> </w:t>
-      </w:r>
-      <w:r>
-        <w:rPr>
-          <w:rFonts w:cs="Times New Roman"/>
-        </w:rPr>
-        <w:t>original timestamp from the Order Data.</w:t>
-      </w:r>
-    </w:p>
-    <w:p>
-      <w:pPr>
-        <w:rPr>
-          <w:rFonts w:cs="Times New Roman"/>
-        </w:rPr>
-      </w:pPr>
-      <w:r>
-        <w:rPr>
-          <w:rFonts w:cs="Times New Roman"/>
-        </w:rPr>
-        <w:t>Let T</w:t>
-      </w:r>
-      <w:r>
-        <w:rPr>
-          <w:rFonts w:cs="Times New Roman"/>
-          <w:vertAlign w:val="subscript"/>
-        </w:rPr>
-        <w:t>buy</w:t>
-      </w:r>
-      <w:r>
-        <w:rPr>
-          <w:rFonts w:cs="Times New Roman"/>
-        </w:rPr>
-        <w:t xml:space="preserve"> be the entry timestamp of the buy order and T</w:t>
-      </w:r>
-      <w:r>
-        <w:rPr>
-          <w:rFonts w:cs="Times New Roman"/>
-          <w:vertAlign w:val="subscript"/>
-        </w:rPr>
-        <w:t>sell</w:t>
-      </w:r>
-      <w:r>
-        <w:rPr>
-          <w:rFonts w:cs="Times New Roman"/>
-        </w:rPr>
-        <w:t xml:space="preserve"> be the entry timestamp of the sell order.</w:t>
-      </w:r>
-      <w:r>
-        <w:rPr>
-          <w:rFonts w:cs="Times New Roman"/>
-        </w:rPr>
-        <w:t xml:space="preserve"> </w:t>
-      </w:r>
-      <w:r>
-        <w:rPr>
-          <w:rFonts w:cs="Times New Roman"/>
-        </w:rPr>
-        <w:t>The aggressor side ϵ is determined as:</w:t>
-      </w:r>
-    </w:p>
-    <w:p>
-      <w:pPr>
-        <w:jc w:val="center"/>
-        <w:rPr>
-          <w:rFonts w:cs="Times New Roman"/>
-        </w:rPr>
-      </w:pPr>
-      <w:r>
-        <w:rPr>
-          <w:rFonts w:cs="Times New Roman"/>
-        </w:rPr>
-        <w:t>ϵ =</w:t>
-      </w:r>
-      <w:r>
-        <w:rPr>
-          <w:rFonts w:cs="Times New Roman"/>
-        </w:rPr>
-        <w:t xml:space="preserve"> </w:t>
-      </w:r>
-      <w:r>
-        <w:rPr>
-          <w:rFonts w:cs="Times New Roman"/>
-        </w:rPr>
-        <w:t>{</w:t>
-      </w:r>
-      <w:r>
-        <w:rPr>
-          <w:rFonts w:cs="Times New Roman"/>
-        </w:rPr>
-        <w:t xml:space="preserve">+1 (Buyer Initiated) if </w:t>
-      </w:r>
-      <w:r>
-        <w:rPr>
-          <w:rFonts w:cs="Times New Roman"/>
-        </w:rPr>
-        <w:t>(</w:t>
-      </w:r>
-      <w:r>
-        <w:rPr>
-          <w:rFonts w:cs="Times New Roman"/>
-        </w:rPr>
-        <w:t>T</w:t>
-      </w:r>
-      <w:r>
-        <w:rPr>
-          <w:rFonts w:cs="Times New Roman"/>
-          <w:vertAlign w:val="subscript"/>
-        </w:rPr>
-        <w:t>buy</w:t>
-      </w:r>
-      <w:r>
-        <w:rPr>
-          <w:rFonts w:cs="Times New Roman"/>
-        </w:rPr>
-        <w:t xml:space="preserve"> &gt; T</w:t>
-      </w:r>
-      <w:r>
-        <w:rPr>
-          <w:rFonts w:cs="Times New Roman"/>
-          <w:vertAlign w:val="subscript"/>
-        </w:rPr>
-        <w:t>sell</w:t>
-      </w:r>
-      <w:r>
-        <w:rPr>
-          <w:rFonts w:cs="Times New Roman"/>
-        </w:rPr>
-        <w:t>)</w:t>
-      </w:r>
-    </w:p>
-    <w:p>
-      <w:pPr>
-        <w:jc w:val="center"/>
-        <w:rPr>
-          <w:rFonts w:cs="Times New Roman"/>
-        </w:rPr>
-      </w:pPr>
-      <w:r>
-        <w:rPr>
-          <w:rFonts w:cs="Times New Roman"/>
-        </w:rPr>
-        <w:t xml:space="preserve">        </w:t>
-      </w:r>
-      <w:r>
-        <w:rPr>
-          <w:rFonts w:cs="Times New Roman"/>
-        </w:rPr>
-        <w:t xml:space="preserve">−1 (Seller Initiated) if </w:t>
-      </w:r>
-      <w:r>
-        <w:rPr>
-          <w:rFonts w:cs="Times New Roman"/>
-        </w:rPr>
-        <w:t>(</w:t>
-      </w:r>
-      <w:r>
-        <w:rPr>
-          <w:rFonts w:cs="Times New Roman"/>
-        </w:rPr>
-        <w:t>T</w:t>
-      </w:r>
-      <w:r>
-        <w:rPr>
-          <w:rFonts w:cs="Times New Roman"/>
-          <w:vertAlign w:val="subscript"/>
-        </w:rPr>
-        <w:t>sell</w:t>
-      </w:r>
-      <w:r>
-        <w:rPr>
-          <w:rFonts w:cs="Times New Roman"/>
-        </w:rPr>
-        <w:t xml:space="preserve"> &gt; T</w:t>
-      </w:r>
-      <w:r>
-        <w:rPr>
-          <w:rFonts w:cs="Times New Roman"/>
-          <w:vertAlign w:val="subscript"/>
-        </w:rPr>
-        <w:t>buy</w:t>
-      </w:r>
-      <w:r>
-        <w:rPr>
-          <w:rFonts w:cs="Times New Roman"/>
-        </w:rPr>
-        <w:t>)</w:t>
-      </w:r>
-    </w:p>
-    <w:p>
-      <w:pPr>
-        <w:rPr>
-          <w:rFonts w:cs="Times New Roman"/>
-        </w:rPr>
-      </w:pPr>
-      <w:r>
-        <w:rPr>
-          <w:rFonts w:cs="Times New Roman"/>
-        </w:rPr>
-        <w:t>Logic: In a Price-Time priority matching engine (like NSE), the passive order must already be resting</w:t>
-      </w:r>
-      <w:r>
-        <w:rPr>
-          <w:rFonts w:cs="Times New Roman"/>
-        </w:rPr>
-        <w:t xml:space="preserve"> </w:t>
-      </w:r>
-      <w:r>
-        <w:rPr>
-          <w:rFonts w:cs="Times New Roman"/>
-        </w:rPr>
-        <w:t>in the book. The active order (aggressor) arrives later and matches immediately. Thus, the order with</w:t>
-      </w:r>
-      <w:r>
-        <w:rPr>
-          <w:rFonts w:cs="Times New Roman"/>
-        </w:rPr>
-        <w:t xml:space="preserve"> </w:t>
-      </w:r>
-      <w:r>
-        <w:rPr>
-          <w:rFonts w:cs="Times New Roman"/>
-        </w:rPr>
-        <w:t>the later entry timestamp is the aggressor.</w:t>
-      </w:r>
-    </w:p>
-    <w:p>
-      <w:pPr>
-        <w:rPr>
-          <w:rFonts w:cs="Times New Roman"/>
-        </w:rPr>
-      </w:pPr>
-      <w:r>
-        <w:rPr>
-          <w:rFonts w:cs="Times New Roman"/>
-        </w:rPr>
-        <w:t>Edge Cases:</w:t>
-      </w:r>
-      <w:r>
-        <w:rPr>
-          <w:rFonts w:cs="Times New Roman"/>
-        </w:rPr>
-        <w:t xml:space="preserve"> </w:t>
-      </w:r>
-      <w:r>
-        <w:rPr>
-          <w:rFonts w:cs="Times New Roman"/>
-        </w:rPr>
-        <w:t>If the sell order was missing from the records (e.g., IOC or market order nuances), the buy order</w:t>
-      </w:r>
-      <w:r>
-        <w:rPr>
-          <w:rFonts w:cs="Times New Roman"/>
-        </w:rPr>
-        <w:t xml:space="preserve"> </w:t>
-      </w:r>
-      <w:r>
-        <w:rPr>
-          <w:rFonts w:cs="Times New Roman"/>
-        </w:rPr>
-        <w:t>was assumed successfully resting, implying the missing sell order was the aggressor (ϵ = −1)</w:t>
-      </w:r>
-      <w:r>
-        <w:rPr>
-          <w:rFonts w:cs="Times New Roman"/>
-        </w:rPr>
-        <w:t xml:space="preserve">. </w:t>
-      </w:r>
-      <w:r>
-        <w:rPr>
-          <w:rFonts w:cs="Times New Roman"/>
-        </w:rPr>
-        <w:t>Conversely, if the buy order was missing, the trade was classified as Buyer Initiated (ϵ = +1)</w:t>
-      </w:r>
-    </w:p>
-    <w:p>
-      <w:pPr>
-        <w:pStyle w:val="Heading3"/>
-      </w:pPr>
-      <w:bookmarkStart w:id="13" w:name="_Toc216287082"/>
+      </w:pPr>
+      <w:bookmarkStart w:id="13" w:name="_Toc216289300"/>
       <w:r>
         <w:t>Participant Segmentation</w:t>
       </w:r>
@@ -5803,7 +5802,7 @@
           <w:rFonts w:cs="Times New Roman"/>
         </w:rPr>
       </w:pPr>
-      <w:bookmarkStart w:id="14" w:name="_Toc216287083"/>
+      <w:bookmarkStart w:id="14" w:name="_Toc216289301"/>
       <w:r>
         <w:rPr>
           <w:rFonts w:cs="Times New Roman"/>
@@ -5898,7 +5897,7 @@
           <w:rFonts w:cs="Times New Roman"/>
         </w:rPr>
       </w:pPr>
-      <w:bookmarkStart w:id="15" w:name="_Toc216287084"/>
+      <w:bookmarkStart w:id="15" w:name="_Toc216289302"/>
       <w:r>
         <w:rPr>
           <w:rFonts w:cs="Times New Roman"/>
@@ -5993,14 +5992,7 @@
         <w:rPr>
           <w:rFonts w:cs="Times New Roman"/>
         </w:rPr>
-        <w:t xml:space="preserve"> developed in Python. </w:t>
-      </w:r>
-      <w:r>
-        <w:rPr>
-          <w:rFonts w:cs="Times New Roman"/>
-        </w:rPr>
-        <w:lastRenderedPageBreak/>
-        <w:t xml:space="preserve">This approach </w:t>
+        <w:t xml:space="preserve"> developed in Python. This approach </w:t>
       </w:r>
       <w:r>
         <w:rPr>
@@ -6021,8 +6013,9 @@
       <w:pPr>
         <w:pStyle w:val="Heading2"/>
       </w:pPr>
-      <w:bookmarkStart w:id="16" w:name="_Toc216287085"/>
-      <w:r>
+      <w:bookmarkStart w:id="16" w:name="_Toc216289303"/>
+      <w:r>
+        <w:lastRenderedPageBreak/>
         <w:t>The Optimization Objective</w:t>
       </w:r>
       <w:bookmarkEnd w:id="16"/>
@@ -7637,7 +7630,7 @@
           <w:rFonts w:eastAsiaTheme="minorEastAsia"/>
         </w:rPr>
       </w:pPr>
-      <w:bookmarkStart w:id="17" w:name="_Toc216287086"/>
+      <w:bookmarkStart w:id="17" w:name="_Toc216289304"/>
       <w:r>
         <w:rPr>
           <w:rFonts w:eastAsiaTheme="minorEastAsia"/>
@@ -7729,14 +7722,7 @@
         <w:rPr>
           <w:rFonts w:eastAsiaTheme="minorEastAsia" w:cs="Times New Roman"/>
         </w:rPr>
-        <w:t xml:space="preserve">Instead of summing over the entire history for every new trade, the solver maintains a state variable R(t) that tracks the accumulated excitation. As the solver </w:t>
-      </w:r>
-      <w:r>
-        <w:rPr>
-          <w:rFonts w:eastAsiaTheme="minorEastAsia" w:cs="Times New Roman"/>
-        </w:rPr>
-        <w:lastRenderedPageBreak/>
-        <w:t>moves from trade</w:t>
+        <w:t>Instead of summing over the entire history for every new trade, the solver maintains a state variable R(t) that tracks the accumulated excitation. As the solver moves from trade</w:t>
       </w:r>
       <w:r>
         <w:rPr>
@@ -7988,7 +7974,14 @@
         <w:rPr>
           <w:rFonts w:eastAsiaTheme="minorEastAsia" w:cs="Times New Roman"/>
         </w:rPr>
-        <w:t>tilized scipy.optimize.minimize with the L-BFGS-B algorithm (Limited-memory Broyden–Fletcher–Goldfarb–Shanno). This quasi-Newton method is ideal for high-dimensional optimization with bounds, ensuring that intensities and rates remain strictly positive.</w:t>
+        <w:t>tilized scipy.optimize.minimize with the L-BFGS-B algorithm (Limited-memory Broyden–Fletcher–Goldfarb–Shanno). This quasi-Newton method is ideal for high-</w:t>
+      </w:r>
+      <w:r>
+        <w:rPr>
+          <w:rFonts w:eastAsiaTheme="minorEastAsia" w:cs="Times New Roman"/>
+        </w:rPr>
+        <w:lastRenderedPageBreak/>
+        <w:t>dimensional optimization with bounds, ensuring that intensities and rates remain strictly positive.</w:t>
       </w:r>
     </w:p>
     <w:p>
@@ -8128,7 +8121,7 @@
           <w:rFonts w:eastAsiaTheme="minorEastAsia"/>
         </w:rPr>
       </w:pPr>
-      <w:bookmarkStart w:id="18" w:name="_Toc216287087"/>
+      <w:bookmarkStart w:id="18" w:name="_Toc216289305"/>
       <w:r>
         <w:rPr>
           <w:rFonts w:eastAsiaTheme="minorEastAsia"/>
@@ -8773,12 +8766,11 @@
           <w:rFonts w:eastAsiaTheme="minorEastAsia"/>
         </w:rPr>
       </w:pPr>
-      <w:bookmarkStart w:id="19" w:name="_Toc216287088"/>
+      <w:bookmarkStart w:id="19" w:name="_Toc216289306"/>
       <w:r>
         <w:rPr>
           <w:rFonts w:eastAsiaTheme="minorEastAsia"/>
         </w:rPr>
-        <w:lastRenderedPageBreak/>
         <w:t>Generation of Results</w:t>
       </w:r>
       <w:bookmarkEnd w:id="19"/>
@@ -8841,6 +8833,7 @@
         <w:rPr>
           <w:rFonts w:eastAsiaTheme="minorEastAsia" w:cs="Times New Roman"/>
         </w:rPr>
+        <w:lastRenderedPageBreak/>
         <w:t>Applied a Stable Sort to ensure deterministic ordering of trades occurring at the same microsecond</w:t>
       </w:r>
     </w:p>
@@ -8887,7 +8880,7 @@
           <w:rFonts w:cs="Times New Roman"/>
         </w:rPr>
       </w:pPr>
-      <w:bookmarkStart w:id="20" w:name="_Toc216287089"/>
+      <w:bookmarkStart w:id="20" w:name="_Toc216289307"/>
       <w:r>
         <w:rPr>
           <w:rFonts w:cs="Times New Roman"/>
@@ -8922,7 +8915,7 @@
           <w:rFonts w:cs="Times New Roman"/>
         </w:rPr>
       </w:pPr>
-      <w:bookmarkStart w:id="21" w:name="_Toc216287090"/>
+      <w:bookmarkStart w:id="21" w:name="_Toc216289308"/>
       <w:r>
         <w:rPr>
           <w:rFonts w:cs="Times New Roman"/>
@@ -9130,7 +9123,6 @@
         <w:rPr>
           <w:rFonts w:cs="Times New Roman"/>
         </w:rPr>
-        <w:lastRenderedPageBreak/>
         <w:t>System Stability (</w:t>
       </w:r>
       <m:oMath>
@@ -9189,6 +9181,7 @@
         <w:rPr>
           <w:rFonts w:eastAsiaTheme="minorEastAsia" w:cs="Times New Roman"/>
         </w:rPr>
+        <w:lastRenderedPageBreak/>
         <w:t>Timescale of Reaction (</w:t>
       </w:r>
       <m:oMath>
@@ -10055,7 +10048,7 @@
           <w:szCs w:val="32"/>
         </w:rPr>
       </w:pPr>
-      <w:bookmarkStart w:id="22" w:name="_Toc216287091"/>
+      <w:bookmarkStart w:id="22" w:name="_Toc216289309"/>
       <w:r>
         <w:rPr>
           <w:rStyle w:val="Heading2Char"/>
@@ -10559,7 +10552,7 @@
           <w:rFonts w:eastAsiaTheme="minorEastAsia"/>
         </w:rPr>
       </w:pPr>
-      <w:bookmarkStart w:id="23" w:name="_Toc216287092"/>
+      <w:bookmarkStart w:id="23" w:name="_Toc216289310"/>
       <w:r>
         <w:rPr>
           <w:rFonts w:eastAsiaTheme="minorEastAsia"/>
@@ -11212,7 +11205,7 @@
           <w:rFonts w:eastAsiaTheme="minorEastAsia"/>
         </w:rPr>
       </w:pPr>
-      <w:bookmarkStart w:id="24" w:name="_Toc216287093"/>
+      <w:bookmarkStart w:id="24" w:name="_Toc216289311"/>
       <w:r>
         <w:rPr>
           <w:rFonts w:eastAsiaTheme="minorEastAsia"/>
@@ -11677,7 +11670,7 @@
       <w:pPr>
         <w:pStyle w:val="Heading1"/>
       </w:pPr>
-      <w:bookmarkStart w:id="25" w:name="_Toc216287094"/>
+      <w:bookmarkStart w:id="25" w:name="_Toc216289312"/>
       <w:r>
         <w:lastRenderedPageBreak/>
         <w:t>Conclusion</w:t>
@@ -11837,7 +11830,7 @@
       <w:pPr>
         <w:pStyle w:val="Heading1"/>
       </w:pPr>
-      <w:bookmarkStart w:id="26" w:name="_Toc216287095"/>
+      <w:bookmarkStart w:id="26" w:name="_Toc216289313"/>
       <w:r>
         <w:t>References</w:t>
       </w:r>
@@ -14504,6 +14497,7 @@
   <w:style w:type="character" w:default="1" w:styleId="DefaultParagraphFont">
     <w:name w:val="Default Paragraph Font"/>
     <w:uiPriority w:val="1"/>
+    <w:semiHidden/>
     <w:unhideWhenUsed/>
   </w:style>
   <w:style w:type="table" w:default="1" w:styleId="TableNormal">

</xml_diff>